<commit_message>
Update Final Project - Group 11.docx
</commit_message>
<xml_diff>
--- a/Final Project - Group 11.docx
+++ b/Final Project - Group 11.docx
@@ -1911,104 +1911,26 @@
       <w:pPr>
         <w:pStyle w:val="ListParagraph"/>
         <w:numPr>
-          <w:ilvl w:val="1"/>
+          <w:ilvl w:val="0"/>
           <w:numId w:val="3"/>
         </w:numPr>
         <w:tabs>
           <w:tab w:val="left" w:pos="10260"/>
         </w:tabs>
         <w:spacing w:line="276" w:lineRule="auto"/>
+        <w:rPr>
+          <w:b/>
+          <w:color w:val="743594" w:themeColor="accent1"/>
+          <w:sz w:val="28"/>
+        </w:rPr>
       </w:pPr>
       <w:r>
-        <w:t>Business Description</w:t>
-      </w:r>
-    </w:p>
-    <w:p>
-      <w:pPr>
-        <w:pStyle w:val="ListParagraph"/>
-        <w:numPr>
-          <w:ilvl w:val="1"/>
-          <w:numId w:val="3"/>
-        </w:numPr>
-        <w:tabs>
-          <w:tab w:val="left" w:pos="10260"/>
-        </w:tabs>
-        <w:spacing w:line="276" w:lineRule="auto"/>
-      </w:pPr>
-      <w:r>
-        <w:t>Vision</w:t>
-      </w:r>
-    </w:p>
-    <w:p>
-      <w:pPr>
-        <w:pStyle w:val="ListParagraph"/>
-        <w:numPr>
-          <w:ilvl w:val="1"/>
-          <w:numId w:val="3"/>
-        </w:numPr>
-        <w:tabs>
-          <w:tab w:val="left" w:pos="10260"/>
-        </w:tabs>
-        <w:spacing w:line="276" w:lineRule="auto"/>
-      </w:pPr>
-      <w:r>
-        <w:t xml:space="preserve">Mission </w:t>
-      </w:r>
-      <w:proofErr w:type="spellStart"/>
-      <w:r>
-        <w:t>Statement</w:t>
-      </w:r>
-      <w:r>
-        <w:t>a</w:t>
-      </w:r>
-      <w:proofErr w:type="spellEnd"/>
-    </w:p>
-    <w:p>
-      <w:pPr>
-        <w:pStyle w:val="ListParagraph"/>
-        <w:numPr>
-          <w:ilvl w:val="1"/>
-          <w:numId w:val="3"/>
-        </w:numPr>
-        <w:tabs>
-          <w:tab w:val="left" w:pos="10260"/>
-        </w:tabs>
-        <w:spacing w:line="276" w:lineRule="auto"/>
-      </w:pPr>
-      <w:r>
-        <w:t>Organizational Values</w:t>
-      </w:r>
-    </w:p>
-    <w:p>
-      <w:pPr>
-        <w:pStyle w:val="ListParagraph"/>
-        <w:numPr>
-          <w:ilvl w:val="1"/>
-          <w:numId w:val="3"/>
-        </w:numPr>
-        <w:tabs>
-          <w:tab w:val="left" w:pos="10260"/>
-        </w:tabs>
-        <w:spacing w:line="276" w:lineRule="auto"/>
-      </w:pPr>
-      <w:r>
-        <w:t>Business Model</w:t>
-      </w:r>
-    </w:p>
-    <w:p>
-      <w:pPr>
-        <w:pStyle w:val="ListParagraph"/>
-        <w:numPr>
-          <w:ilvl w:val="1"/>
-          <w:numId w:val="3"/>
-        </w:numPr>
-        <w:tabs>
-          <w:tab w:val="left" w:pos="10260"/>
-        </w:tabs>
-        <w:spacing w:line="276" w:lineRule="auto"/>
-      </w:pPr>
-      <w:r>
-        <w:t>Business Growth Opportunities</w:t>
+        <w:rPr>
+          <w:b/>
+          <w:color w:val="743594" w:themeColor="accent1"/>
+          <w:sz w:val="28"/>
+        </w:rPr>
+        <w:t>Data visualization</w:t>
       </w:r>
     </w:p>
     <w:p>
@@ -2034,102 +1956,7 @@
           <w:color w:val="743594" w:themeColor="accent1"/>
           <w:sz w:val="28"/>
         </w:rPr>
-        <w:t>Data visualization</w:t>
-      </w:r>
-    </w:p>
-    <w:p>
-      <w:pPr>
-        <w:pStyle w:val="ListParagraph"/>
-        <w:numPr>
-          <w:ilvl w:val="1"/>
-          <w:numId w:val="3"/>
-        </w:numPr>
-        <w:tabs>
-          <w:tab w:val="left" w:pos="10260"/>
-        </w:tabs>
-        <w:spacing w:line="276" w:lineRule="auto"/>
-      </w:pPr>
-      <w:r>
-        <w:t>Industry structure</w:t>
-      </w:r>
-      <w:r>
-        <w:rPr>
-          <w:rFonts w:eastAsia="Times New Roman"/>
-          <w:snapToGrid w:val="0"/>
-          <w:color w:val="000000"/>
-          <w:w w:val="0"/>
-          <w:sz w:val="0"/>
-          <w:szCs w:val="0"/>
-          <w:u w:color="000000"/>
-          <w:bdr w:val="none" w:sz="0" w:space="0" w:color="000000"/>
-          <w:shd w:val="clear" w:color="000000" w:fill="000000"/>
-          <w:lang w:val="x-none" w:eastAsia="x-none" w:bidi="x-none"/>
-        </w:rPr>
-        <w:t xml:space="preserve"> </w:t>
-      </w:r>
-    </w:p>
-    <w:p>
-      <w:pPr>
-        <w:pStyle w:val="ListParagraph"/>
-        <w:numPr>
-          <w:ilvl w:val="1"/>
-          <w:numId w:val="3"/>
-        </w:numPr>
-        <w:tabs>
-          <w:tab w:val="left" w:pos="10260"/>
-        </w:tabs>
-        <w:spacing w:line="276" w:lineRule="auto"/>
-      </w:pPr>
-      <w:r>
-        <w:t>Market trends</w:t>
-      </w:r>
-    </w:p>
-    <w:p>
-      <w:pPr>
-        <w:pStyle w:val="ListParagraph"/>
-        <w:numPr>
-          <w:ilvl w:val="1"/>
-          <w:numId w:val="3"/>
-        </w:numPr>
-        <w:tabs>
-          <w:tab w:val="left" w:pos="10260"/>
-        </w:tabs>
-        <w:spacing w:line="276" w:lineRule="auto"/>
-      </w:pPr>
-      <w:r>
-        <w:t>Market size and Growth Projections</w:t>
-      </w:r>
-    </w:p>
-    <w:p>
-      <w:pPr>
-        <w:pStyle w:val="ListParagraph"/>
-        <w:numPr>
-          <w:ilvl w:val="1"/>
-          <w:numId w:val="3"/>
-        </w:numPr>
-        <w:tabs>
-          <w:tab w:val="left" w:pos="10260"/>
-        </w:tabs>
-        <w:spacing w:line="276" w:lineRule="auto"/>
-      </w:pPr>
-      <w:r>
-        <w:t>Target Market / Customer Profile</w:t>
-      </w:r>
-    </w:p>
-    <w:p>
-      <w:pPr>
-        <w:pStyle w:val="ListParagraph"/>
-        <w:numPr>
-          <w:ilvl w:val="1"/>
-          <w:numId w:val="3"/>
-        </w:numPr>
-        <w:tabs>
-          <w:tab w:val="left" w:pos="10260"/>
-        </w:tabs>
-        <w:spacing w:line="276" w:lineRule="auto"/>
-      </w:pPr>
-      <w:r>
-        <w:t>Competitive Analysis</w:t>
+        <w:t>Initial Hypotheses</w:t>
       </w:r>
     </w:p>
     <w:p>
@@ -2155,103 +1982,7 @@
           <w:color w:val="743594" w:themeColor="accent1"/>
           <w:sz w:val="28"/>
         </w:rPr>
-        <w:t>Initial Hypotheses</w:t>
-      </w:r>
-    </w:p>
-    <w:p>
-      <w:pPr>
-        <w:pStyle w:val="ListParagraph"/>
-        <w:numPr>
-          <w:ilvl w:val="1"/>
-          <w:numId w:val="3"/>
-        </w:numPr>
-        <w:tabs>
-          <w:tab w:val="left" w:pos="10260"/>
-        </w:tabs>
-        <w:spacing w:line="276" w:lineRule="auto"/>
-      </w:pPr>
-      <w:r>
-        <w:t>Overall Market Strategy</w:t>
-      </w:r>
-    </w:p>
-    <w:p>
-      <w:pPr>
-        <w:pStyle w:val="ListParagraph"/>
-        <w:numPr>
-          <w:ilvl w:val="1"/>
-          <w:numId w:val="3"/>
-        </w:numPr>
-        <w:tabs>
-          <w:tab w:val="left" w:pos="10260"/>
-        </w:tabs>
-        <w:spacing w:line="276" w:lineRule="auto"/>
-      </w:pPr>
-      <w:r>
-        <w:t>Positioning</w:t>
-      </w:r>
-    </w:p>
-    <w:p>
-      <w:pPr>
-        <w:pStyle w:val="ListParagraph"/>
-        <w:numPr>
-          <w:ilvl w:val="1"/>
-          <w:numId w:val="3"/>
-        </w:numPr>
-        <w:tabs>
-          <w:tab w:val="left" w:pos="10260"/>
-        </w:tabs>
-        <w:spacing w:line="276" w:lineRule="auto"/>
-      </w:pPr>
-      <w:r>
-        <w:t>Product Strategy</w:t>
-      </w:r>
-    </w:p>
-    <w:p>
-      <w:pPr>
-        <w:pStyle w:val="ListParagraph"/>
-        <w:numPr>
-          <w:ilvl w:val="1"/>
-          <w:numId w:val="3"/>
-        </w:numPr>
-        <w:tabs>
-          <w:tab w:val="left" w:pos="10260"/>
-        </w:tabs>
-        <w:spacing w:line="276" w:lineRule="auto"/>
-      </w:pPr>
-      <w:r>
-        <w:t>Pricing Strategy</w:t>
-      </w:r>
-    </w:p>
-    <w:p>
-      <w:pPr>
-        <w:pStyle w:val="ListParagraph"/>
-        <w:numPr>
-          <w:ilvl w:val="1"/>
-          <w:numId w:val="3"/>
-        </w:numPr>
-        <w:tabs>
-          <w:tab w:val="left" w:pos="10260"/>
-        </w:tabs>
-        <w:spacing w:line="276" w:lineRule="auto"/>
-      </w:pPr>
-      <w:r>
-        <w:t>Distribution Strategy</w:t>
-      </w:r>
-    </w:p>
-    <w:p>
-      <w:pPr>
-        <w:pStyle w:val="ListParagraph"/>
-        <w:numPr>
-          <w:ilvl w:val="1"/>
-          <w:numId w:val="3"/>
-        </w:numPr>
-        <w:tabs>
-          <w:tab w:val="left" w:pos="10260"/>
-        </w:tabs>
-        <w:spacing w:line="276" w:lineRule="auto"/>
-      </w:pPr>
-      <w:r>
-        <w:t>Advertising and Promotion</w:t>
+        <w:t>Model Fitting</w:t>
       </w:r>
     </w:p>
     <w:p>
@@ -2277,170 +2008,18 @@
           <w:color w:val="743594" w:themeColor="accent1"/>
           <w:sz w:val="28"/>
         </w:rPr>
-        <w:t>Model Fitting</w:t>
+        <w:t>Conclusion</w:t>
       </w:r>
     </w:p>
     <w:p>
       <w:pPr>
-        <w:pStyle w:val="ListParagraph"/>
-        <w:numPr>
-          <w:ilvl w:val="1"/>
-          <w:numId w:val="3"/>
-        </w:numPr>
         <w:tabs>
           <w:tab w:val="left" w:pos="10260"/>
         </w:tabs>
         <w:spacing w:line="276" w:lineRule="auto"/>
       </w:pPr>
-      <w:r>
-        <w:t>Facilities and Premises</w:t>
-      </w:r>
-    </w:p>
-    <w:p>
-      <w:pPr>
-        <w:pStyle w:val="ListParagraph"/>
-        <w:numPr>
-          <w:ilvl w:val="1"/>
-          <w:numId w:val="3"/>
-        </w:numPr>
-        <w:tabs>
-          <w:tab w:val="left" w:pos="10260"/>
-        </w:tabs>
-        <w:spacing w:line="276" w:lineRule="auto"/>
-      </w:pPr>
-      <w:r>
-        <w:t>Equipment and Production</w:t>
-      </w:r>
-    </w:p>
-    <w:p>
-      <w:pPr>
-        <w:pStyle w:val="ListParagraph"/>
-        <w:numPr>
-          <w:ilvl w:val="1"/>
-          <w:numId w:val="3"/>
-        </w:numPr>
-        <w:tabs>
-          <w:tab w:val="left" w:pos="10260"/>
-        </w:tabs>
-        <w:spacing w:line="276" w:lineRule="auto"/>
-      </w:pPr>
-      <w:r>
-        <w:t>Value Chain</w:t>
-      </w:r>
-    </w:p>
-    <w:p>
-      <w:pPr>
-        <w:pStyle w:val="ListParagraph"/>
-        <w:numPr>
-          <w:ilvl w:val="1"/>
-          <w:numId w:val="3"/>
-        </w:numPr>
-        <w:tabs>
-          <w:tab w:val="left" w:pos="10260"/>
-        </w:tabs>
-        <w:spacing w:line="276" w:lineRule="auto"/>
-      </w:pPr>
-      <w:r>
-        <w:t>Production Processes</w:t>
-      </w:r>
-    </w:p>
-    <w:p>
-      <w:pPr>
-        <w:pStyle w:val="ListParagraph"/>
-        <w:numPr>
-          <w:ilvl w:val="0"/>
-          <w:numId w:val="3"/>
-        </w:numPr>
-        <w:tabs>
-          <w:tab w:val="left" w:pos="10260"/>
-        </w:tabs>
-        <w:spacing w:line="276" w:lineRule="auto"/>
-        <w:rPr>
-          <w:b/>
-          <w:color w:val="743594" w:themeColor="accent1"/>
-          <w:sz w:val="28"/>
-        </w:rPr>
-      </w:pPr>
-      <w:r>
-        <w:rPr>
-          <w:b/>
-          <w:color w:val="743594" w:themeColor="accent1"/>
-          <w:sz w:val="28"/>
-        </w:rPr>
-        <w:t>Conclusion</w:t>
-      </w:r>
-    </w:p>
-    <w:p>
-      <w:pPr>
-        <w:pStyle w:val="ListParagraph"/>
-        <w:numPr>
-          <w:ilvl w:val="1"/>
-          <w:numId w:val="3"/>
-        </w:numPr>
-        <w:tabs>
-          <w:tab w:val="left" w:pos="10260"/>
-        </w:tabs>
-        <w:spacing w:line="276" w:lineRule="auto"/>
-      </w:pPr>
-      <w:r>
-        <w:t>Organizational Structure</w:t>
-      </w:r>
-    </w:p>
-    <w:p>
-      <w:pPr>
-        <w:pStyle w:val="ListParagraph"/>
-        <w:numPr>
-          <w:ilvl w:val="1"/>
-          <w:numId w:val="3"/>
-        </w:numPr>
-        <w:tabs>
-          <w:tab w:val="left" w:pos="10260"/>
-        </w:tabs>
-        <w:spacing w:line="276" w:lineRule="auto"/>
-      </w:pPr>
-      <w:r>
-        <w:t>Operating Procedures</w:t>
-      </w:r>
-    </w:p>
-    <w:p>
-      <w:pPr>
-        <w:pStyle w:val="ListParagraph"/>
-        <w:numPr>
-          <w:ilvl w:val="1"/>
-          <w:numId w:val="3"/>
-        </w:numPr>
-        <w:tabs>
-          <w:tab w:val="left" w:pos="10260"/>
-        </w:tabs>
-        <w:spacing w:line="276" w:lineRule="auto"/>
-      </w:pPr>
-      <w:r>
-        <w:t>Human Resources</w:t>
-      </w:r>
-    </w:p>
-    <w:p>
-      <w:pPr>
-        <w:pStyle w:val="ListParagraph"/>
-        <w:numPr>
-          <w:ilvl w:val="1"/>
-          <w:numId w:val="3"/>
-        </w:numPr>
-        <w:tabs>
-          <w:tab w:val="left" w:pos="10260"/>
-        </w:tabs>
-        <w:spacing w:line="276" w:lineRule="auto"/>
-      </w:pPr>
-      <w:r>
-        <w:t>Skills Development</w:t>
-      </w:r>
-    </w:p>
-    <w:p>
-      <w:pPr>
-        <w:tabs>
-          <w:tab w:val="left" w:pos="10260"/>
-        </w:tabs>
-        <w:spacing w:line="276" w:lineRule="auto"/>
-      </w:pPr>
+      <w:bookmarkStart w:id="0" w:name="_GoBack"/>
+      <w:bookmarkEnd w:id="0"/>
       <w:r>
         <w:br w:type="page"/>
       </w:r>
@@ -2674,8 +2253,6 @@
         </w:rPr>
         <w:t>Our team aims to ease the work of such budget management teams by devising a statistical method to estimate the number of Preparation Hours that have been historically granted based on the number of Trial Hours for each case. This project would end with a program that could receive a new case’s ‘Trial Hours’, and output an estimated ‘Preparation Hours’, based on historical data. This would allow for the legal precedent to be communicated clearly and numerically to the committee, thus reducing bias.</w:t>
       </w:r>
-      <w:bookmarkStart w:id="0" w:name="_GoBack"/>
-      <w:bookmarkEnd w:id="0"/>
     </w:p>
     <w:p>
       <w:pPr>
@@ -5168,7 +4745,7 @@
 </file>
 
 <file path=customXml/itemProps1.xml><?xml version="1.0" encoding="utf-8"?>
-<ds:datastoreItem xmlns:ds="http://schemas.openxmlformats.org/officeDocument/2006/customXml" ds:itemID="{33160F6E-0670-4EEF-A348-18C865EC5366}">
+<ds:datastoreItem xmlns:ds="http://schemas.openxmlformats.org/officeDocument/2006/customXml" ds:itemID="{8F0CA9A2-B95F-4FB1-AE39-31F6E925E095}">
   <ds:schemaRefs>
     <ds:schemaRef ds:uri="http://schemas.openxmlformats.org/officeDocument/2006/bibliography"/>
   </ds:schemaRefs>

</xml_diff>